<commit_message>
full api user and account
</commit_message>
<xml_diff>
--- a/Model.docx
+++ b/Model.docx
@@ -6,14 +6,15 @@
       <w:tblPr>
         <w:tblStyle w:val="TableGrid"/>
         <w:tblpPr w:leftFromText="180" w:rightFromText="180" w:vertAnchor="text" w:horzAnchor="page" w:tblpX="176" w:tblpY="541"/>
-        <w:tblW w:w="11335" w:type="dxa"/>
+        <w:tblW w:w="14305" w:type="dxa"/>
+        <w:tblLayout w:type="fixed"/>
         <w:tblLook w:val="04A0" w:firstRow="1" w:lastRow="0" w:firstColumn="1" w:lastColumn="0" w:noHBand="0" w:noVBand="1"/>
       </w:tblPr>
       <w:tblGrid>
-        <w:gridCol w:w="656"/>
-        <w:gridCol w:w="2471"/>
-        <w:gridCol w:w="1849"/>
-        <w:gridCol w:w="6359"/>
+        <w:gridCol w:w="715"/>
+        <w:gridCol w:w="2073"/>
+        <w:gridCol w:w="6195"/>
+        <w:gridCol w:w="5322"/>
       </w:tblGrid>
       <w:tr>
         <w:trPr>
@@ -21,7 +22,7 @@
         </w:trPr>
         <w:tc>
           <w:tcPr>
-            <w:tcW w:w="656" w:type="dxa"/>
+            <w:tcW w:w="715" w:type="dxa"/>
             <w:vAlign w:val="center"/>
           </w:tcPr>
           <w:p>
@@ -47,7 +48,7 @@
         </w:tc>
         <w:tc>
           <w:tcPr>
-            <w:tcW w:w="2471" w:type="dxa"/>
+            <w:tcW w:w="2073" w:type="dxa"/>
             <w:vAlign w:val="center"/>
           </w:tcPr>
           <w:p>
@@ -75,7 +76,7 @@
         </w:tc>
         <w:tc>
           <w:tcPr>
-            <w:tcW w:w="1849" w:type="dxa"/>
+            <w:tcW w:w="6195" w:type="dxa"/>
             <w:vAlign w:val="center"/>
           </w:tcPr>
           <w:p>
@@ -101,7 +102,7 @@
         </w:tc>
         <w:tc>
           <w:tcPr>
-            <w:tcW w:w="6359" w:type="dxa"/>
+            <w:tcW w:w="5322" w:type="dxa"/>
             <w:vAlign w:val="center"/>
           </w:tcPr>
           <w:p>
@@ -132,7 +133,7 @@
         </w:trPr>
         <w:tc>
           <w:tcPr>
-            <w:tcW w:w="656" w:type="dxa"/>
+            <w:tcW w:w="715" w:type="dxa"/>
             <w:vAlign w:val="center"/>
           </w:tcPr>
           <w:p>
@@ -178,7 +179,7 @@
         </w:tc>
         <w:tc>
           <w:tcPr>
-            <w:tcW w:w="2471" w:type="dxa"/>
+            <w:tcW w:w="2073" w:type="dxa"/>
             <w:vAlign w:val="center"/>
           </w:tcPr>
           <w:p>
@@ -227,7 +228,7 @@
         </w:tc>
         <w:tc>
           <w:tcPr>
-            <w:tcW w:w="1849" w:type="dxa"/>
+            <w:tcW w:w="6195" w:type="dxa"/>
             <w:vAlign w:val="center"/>
           </w:tcPr>
           <w:p>
@@ -243,7 +244,7 @@
         </w:tc>
         <w:tc>
           <w:tcPr>
-            <w:tcW w:w="6359" w:type="dxa"/>
+            <w:tcW w:w="5322" w:type="dxa"/>
             <w:vAlign w:val="center"/>
           </w:tcPr>
           <w:p>
@@ -746,6 +747,97 @@
               <w:jc w:val="center"/>
               <w:rPr>
                 <w:rFonts w:ascii="Consolas" w:hAnsi="Consolas" w:cs="Times New Roman"/>
+                <w:sz w:val="10"/>
+                <w:szCs w:val="10"/>
+              </w:rPr>
+            </w:pPr>
+          </w:p>
+        </w:tc>
+      </w:tr>
+      <w:tr>
+        <w:trPr>
+          <w:trHeight w:val="2524"/>
+        </w:trPr>
+        <w:tc>
+          <w:tcPr>
+            <w:tcW w:w="715" w:type="dxa"/>
+            <w:vAlign w:val="center"/>
+          </w:tcPr>
+          <w:p>
+            <w:pPr>
+              <w:jc w:val="center"/>
+              <w:rPr>
+                <w:rFonts w:ascii="Consolas" w:hAnsi="Consolas" w:cs="Times New Roman"/>
+                <w:sz w:val="10"/>
+                <w:szCs w:val="10"/>
+              </w:rPr>
+            </w:pPr>
+            <w:r>
+              <w:rPr>
+                <w:rFonts w:ascii="Consolas" w:hAnsi="Consolas" w:cs="Times New Roman"/>
+                <w:sz w:val="10"/>
+                <w:szCs w:val="10"/>
+              </w:rPr>
+              <w:t>Get all user</w:t>
+            </w:r>
+          </w:p>
+        </w:tc>
+        <w:tc>
+          <w:tcPr>
+            <w:tcW w:w="2073" w:type="dxa"/>
+            <w:vAlign w:val="center"/>
+          </w:tcPr>
+          <w:p>
+            <w:pPr>
+              <w:jc w:val="center"/>
+              <w:rPr>
+                <w:rFonts w:ascii="Consolas" w:hAnsi="Consolas" w:cs="Times New Roman"/>
+                <w:color w:val="000000" w:themeColor="text1"/>
+                <w:sz w:val="10"/>
+                <w:szCs w:val="10"/>
+                <w:shd w:val="clear" w:color="auto" w:fill="FFFFFF"/>
+              </w:rPr>
+            </w:pPr>
+            <w:r>
+              <w:rPr>
+                <w:rFonts w:ascii="Consolas" w:hAnsi="Consolas" w:cs="Times New Roman"/>
+                <w:color w:val="000000" w:themeColor="text1"/>
+                <w:sz w:val="10"/>
+                <w:szCs w:val="10"/>
+                <w:shd w:val="clear" w:color="auto" w:fill="FFFFFF"/>
+              </w:rPr>
+              <w:t>https://localhost:5001/api/users/</w:t>
+            </w:r>
+          </w:p>
+        </w:tc>
+        <w:tc>
+          <w:tcPr>
+            <w:tcW w:w="6195" w:type="dxa"/>
+            <w:vAlign w:val="center"/>
+          </w:tcPr>
+          <w:p>
+            <w:pPr>
+              <w:jc w:val="center"/>
+              <w:rPr>
+                <w:rFonts w:ascii="Consolas" w:hAnsi="Consolas" w:cs="Times New Roman"/>
+                <w:sz w:val="10"/>
+                <w:szCs w:val="10"/>
+              </w:rPr>
+            </w:pPr>
+          </w:p>
+        </w:tc>
+        <w:tc>
+          <w:tcPr>
+            <w:tcW w:w="5322" w:type="dxa"/>
+            <w:vAlign w:val="center"/>
+          </w:tcPr>
+          <w:p>
+            <w:pPr>
+              <w:shd w:val="clear" w:color="auto" w:fill="FFFFFE"/>
+              <w:spacing w:line="270" w:lineRule="atLeast"/>
+              <w:rPr>
+                <w:rFonts w:ascii="Consolas" w:eastAsia="Times New Roman" w:hAnsi="Consolas" w:cs="Times New Roman"/>
+                <w:color w:val="000000"/>
                 <w:sz w:val="10"/>
                 <w:szCs w:val="10"/>
               </w:rPr>
@@ -759,7 +851,7 @@
         </w:trPr>
         <w:tc>
           <w:tcPr>
-            <w:tcW w:w="656" w:type="dxa"/>
+            <w:tcW w:w="715" w:type="dxa"/>
             <w:vAlign w:val="center"/>
           </w:tcPr>
           <w:p>
@@ -785,7 +877,7 @@
         </w:tc>
         <w:tc>
           <w:tcPr>
-            <w:tcW w:w="2471" w:type="dxa"/>
+            <w:tcW w:w="2073" w:type="dxa"/>
             <w:vAlign w:val="center"/>
           </w:tcPr>
           <w:p>
@@ -806,13 +898,13 @@
                 <w:szCs w:val="10"/>
                 <w:shd w:val="clear" w:color="auto" w:fill="FFFFFF"/>
               </w:rPr>
-              <w:t>https://localhost:5001/api/users/register</w:t>
+              <w:t>https://localhost:5001/api/users/</w:t>
             </w:r>
           </w:p>
         </w:tc>
         <w:tc>
           <w:tcPr>
-            <w:tcW w:w="1849" w:type="dxa"/>
+            <w:tcW w:w="6195" w:type="dxa"/>
             <w:vAlign w:val="center"/>
           </w:tcPr>
           <w:p>
@@ -829,9 +921,9 @@
                 <w:noProof/>
               </w:rPr>
               <w:drawing>
-                <wp:inline distT="0" distB="0" distL="0" distR="0" wp14:anchorId="6BCDE1F6" wp14:editId="2CD42B58">
-                  <wp:extent cx="1037340" cy="1165860"/>
-                  <wp:effectExtent l="0" t="0" r="0" b="0"/>
+                <wp:inline distT="0" distB="0" distL="0" distR="0" wp14:anchorId="6BCDE1F6" wp14:editId="4ECF6A4A">
+                  <wp:extent cx="2562361" cy="2879820"/>
+                  <wp:effectExtent l="0" t="0" r="9525" b="0"/>
                   <wp:docPr id="1" name="Picture 1"/>
                   <wp:cNvGraphicFramePr>
                     <a:graphicFrameLocks xmlns:a="http://schemas.openxmlformats.org/drawingml/2006/main" noChangeAspect="1"/>
@@ -844,7 +936,7 @@
                           <pic:cNvPicPr/>
                         </pic:nvPicPr>
                         <pic:blipFill>
-                          <a:blip r:embed="rId4"/>
+                          <a:blip r:embed="rId5"/>
                           <a:stretch>
                             <a:fillRect/>
                           </a:stretch>
@@ -852,7 +944,7 @@
                         <pic:spPr>
                           <a:xfrm>
                             <a:off x="0" y="0"/>
-                            <a:ext cx="1060681" cy="1192092"/>
+                            <a:ext cx="2623859" cy="2948937"/>
                           </a:xfrm>
                           <a:prstGeom prst="rect">
                             <a:avLst/>
@@ -868,891 +960,9 @@
         </w:tc>
         <w:tc>
           <w:tcPr>
-            <w:tcW w:w="6359" w:type="dxa"/>
+            <w:tcW w:w="5322" w:type="dxa"/>
             <w:vAlign w:val="center"/>
           </w:tcPr>
-          <w:p>
-            <w:pPr>
-              <w:shd w:val="clear" w:color="auto" w:fill="FFFFFE"/>
-              <w:spacing w:line="270" w:lineRule="atLeast"/>
-              <w:rPr>
-                <w:rFonts w:ascii="Consolas" w:eastAsia="Times New Roman" w:hAnsi="Consolas" w:cs="Times New Roman"/>
-                <w:color w:val="000000"/>
-                <w:sz w:val="10"/>
-                <w:szCs w:val="10"/>
-              </w:rPr>
-            </w:pPr>
-            <w:r>
-              <w:rPr>
-                <w:rFonts w:ascii="Consolas" w:eastAsia="Times New Roman" w:hAnsi="Consolas" w:cs="Times New Roman"/>
-                <w:color w:val="000000"/>
-                <w:sz w:val="10"/>
-                <w:szCs w:val="10"/>
-              </w:rPr>
-              <w:t>{</w:t>
-            </w:r>
-          </w:p>
-          <w:p>
-            <w:pPr>
-              <w:shd w:val="clear" w:color="auto" w:fill="FFFFFE"/>
-              <w:spacing w:line="270" w:lineRule="atLeast"/>
-              <w:rPr>
-                <w:rFonts w:ascii="Consolas" w:eastAsia="Times New Roman" w:hAnsi="Consolas" w:cs="Times New Roman"/>
-                <w:color w:val="000000"/>
-                <w:sz w:val="10"/>
-                <w:szCs w:val="10"/>
-              </w:rPr>
-            </w:pPr>
-            <w:r>
-              <w:rPr>
-                <w:rFonts w:ascii="Consolas" w:eastAsia="Times New Roman" w:hAnsi="Consolas" w:cs="Times New Roman"/>
-                <w:color w:val="000000"/>
-                <w:sz w:val="10"/>
-                <w:szCs w:val="10"/>
-              </w:rPr>
-              <w:t>    </w:t>
-            </w:r>
-            <w:r>
-              <w:rPr>
-                <w:rFonts w:ascii="Consolas" w:eastAsia="Times New Roman" w:hAnsi="Consolas" w:cs="Times New Roman"/>
-                <w:color w:val="A31515"/>
-                <w:sz w:val="10"/>
-                <w:szCs w:val="10"/>
-              </w:rPr>
-              <w:t>"id"</w:t>
-            </w:r>
-            <w:r>
-              <w:rPr>
-                <w:rFonts w:ascii="Consolas" w:eastAsia="Times New Roman" w:hAnsi="Consolas" w:cs="Times New Roman"/>
-                <w:color w:val="000000"/>
-                <w:sz w:val="10"/>
-                <w:szCs w:val="10"/>
-              </w:rPr>
-              <w:t>: </w:t>
-            </w:r>
-            <w:r>
-              <w:rPr>
-                <w:rFonts w:ascii="Consolas" w:eastAsia="Times New Roman" w:hAnsi="Consolas" w:cs="Times New Roman"/>
-                <w:color w:val="0451A5"/>
-                <w:sz w:val="10"/>
-                <w:szCs w:val="10"/>
-              </w:rPr>
-              <w:t>"0e29894e-991e-4889-2161-08d886d8d766"</w:t>
-            </w:r>
-            <w:r>
-              <w:rPr>
-                <w:rFonts w:ascii="Consolas" w:eastAsia="Times New Roman" w:hAnsi="Consolas" w:cs="Times New Roman"/>
-                <w:color w:val="000000"/>
-                <w:sz w:val="10"/>
-                <w:szCs w:val="10"/>
-              </w:rPr>
-              <w:t>,</w:t>
-            </w:r>
-          </w:p>
-          <w:p>
-            <w:pPr>
-              <w:shd w:val="clear" w:color="auto" w:fill="FFFFFE"/>
-              <w:spacing w:line="270" w:lineRule="atLeast"/>
-              <w:rPr>
-                <w:rFonts w:ascii="Consolas" w:eastAsia="Times New Roman" w:hAnsi="Consolas" w:cs="Times New Roman"/>
-                <w:color w:val="000000"/>
-                <w:sz w:val="10"/>
-                <w:szCs w:val="10"/>
-              </w:rPr>
-            </w:pPr>
-            <w:r>
-              <w:rPr>
-                <w:rFonts w:ascii="Consolas" w:eastAsia="Times New Roman" w:hAnsi="Consolas" w:cs="Times New Roman"/>
-                <w:color w:val="000000"/>
-                <w:sz w:val="10"/>
-                <w:szCs w:val="10"/>
-              </w:rPr>
-              <w:t>    </w:t>
-            </w:r>
-            <w:r>
-              <w:rPr>
-                <w:rFonts w:ascii="Consolas" w:eastAsia="Times New Roman" w:hAnsi="Consolas" w:cs="Times New Roman"/>
-                <w:color w:val="A31515"/>
-                <w:sz w:val="10"/>
-                <w:szCs w:val="10"/>
-              </w:rPr>
-              <w:t>"fullname"</w:t>
-            </w:r>
-            <w:r>
-              <w:rPr>
-                <w:rFonts w:ascii="Consolas" w:eastAsia="Times New Roman" w:hAnsi="Consolas" w:cs="Times New Roman"/>
-                <w:color w:val="000000"/>
-                <w:sz w:val="10"/>
-                <w:szCs w:val="10"/>
-              </w:rPr>
-              <w:t>: </w:t>
-            </w:r>
-            <w:r>
-              <w:rPr>
-                <w:rFonts w:ascii="Consolas" w:eastAsia="Times New Roman" w:hAnsi="Consolas" w:cs="Times New Roman"/>
-                <w:color w:val="0451A5"/>
-                <w:sz w:val="10"/>
-                <w:szCs w:val="10"/>
-              </w:rPr>
-              <w:t>"Nguyễn Tuấn Hùng"</w:t>
-            </w:r>
-            <w:r>
-              <w:rPr>
-                <w:rFonts w:ascii="Consolas" w:eastAsia="Times New Roman" w:hAnsi="Consolas" w:cs="Times New Roman"/>
-                <w:color w:val="000000"/>
-                <w:sz w:val="10"/>
-                <w:szCs w:val="10"/>
-              </w:rPr>
-              <w:t>,</w:t>
-            </w:r>
-          </w:p>
-          <w:p>
-            <w:pPr>
-              <w:shd w:val="clear" w:color="auto" w:fill="FFFFFE"/>
-              <w:spacing w:line="270" w:lineRule="atLeast"/>
-              <w:rPr>
-                <w:rFonts w:ascii="Consolas" w:eastAsia="Times New Roman" w:hAnsi="Consolas" w:cs="Times New Roman"/>
-                <w:color w:val="000000"/>
-                <w:sz w:val="10"/>
-                <w:szCs w:val="10"/>
-              </w:rPr>
-            </w:pPr>
-            <w:r>
-              <w:rPr>
-                <w:rFonts w:ascii="Consolas" w:eastAsia="Times New Roman" w:hAnsi="Consolas" w:cs="Times New Roman"/>
-                <w:color w:val="000000"/>
-                <w:sz w:val="10"/>
-                <w:szCs w:val="10"/>
-              </w:rPr>
-              <w:t>    </w:t>
-            </w:r>
-            <w:r>
-              <w:rPr>
-                <w:rFonts w:ascii="Consolas" w:eastAsia="Times New Roman" w:hAnsi="Consolas" w:cs="Times New Roman"/>
-                <w:color w:val="A31515"/>
-                <w:sz w:val="10"/>
-                <w:szCs w:val="10"/>
-              </w:rPr>
-              <w:t>"email"</w:t>
-            </w:r>
-            <w:r>
-              <w:rPr>
-                <w:rFonts w:ascii="Consolas" w:eastAsia="Times New Roman" w:hAnsi="Consolas" w:cs="Times New Roman"/>
-                <w:color w:val="000000"/>
-                <w:sz w:val="10"/>
-                <w:szCs w:val="10"/>
-              </w:rPr>
-              <w:t>: </w:t>
-            </w:r>
-            <w:r>
-              <w:rPr>
-                <w:rFonts w:ascii="Consolas" w:eastAsia="Times New Roman" w:hAnsi="Consolas" w:cs="Times New Roman"/>
-                <w:color w:val="0451A5"/>
-                <w:sz w:val="10"/>
-                <w:szCs w:val="10"/>
-              </w:rPr>
-              <w:t>"hung@gmail.com"</w:t>
-            </w:r>
-            <w:r>
-              <w:rPr>
-                <w:rFonts w:ascii="Consolas" w:eastAsia="Times New Roman" w:hAnsi="Consolas" w:cs="Times New Roman"/>
-                <w:color w:val="000000"/>
-                <w:sz w:val="10"/>
-                <w:szCs w:val="10"/>
-              </w:rPr>
-              <w:t>,</w:t>
-            </w:r>
-          </w:p>
-          <w:p>
-            <w:pPr>
-              <w:shd w:val="clear" w:color="auto" w:fill="FFFFFE"/>
-              <w:spacing w:line="270" w:lineRule="atLeast"/>
-              <w:rPr>
-                <w:rFonts w:ascii="Consolas" w:eastAsia="Times New Roman" w:hAnsi="Consolas" w:cs="Times New Roman"/>
-                <w:color w:val="000000"/>
-                <w:sz w:val="10"/>
-                <w:szCs w:val="10"/>
-              </w:rPr>
-            </w:pPr>
-            <w:r>
-              <w:rPr>
-                <w:rFonts w:ascii="Consolas" w:eastAsia="Times New Roman" w:hAnsi="Consolas" w:cs="Times New Roman"/>
-                <w:color w:val="000000"/>
-                <w:sz w:val="10"/>
-                <w:szCs w:val="10"/>
-              </w:rPr>
-              <w:t>    </w:t>
-            </w:r>
-            <w:r>
-              <w:rPr>
-                <w:rFonts w:ascii="Consolas" w:eastAsia="Times New Roman" w:hAnsi="Consolas" w:cs="Times New Roman"/>
-                <w:color w:val="A31515"/>
-                <w:sz w:val="10"/>
-                <w:szCs w:val="10"/>
-              </w:rPr>
-              <w:t>"phonenumber"</w:t>
-            </w:r>
-            <w:r>
-              <w:rPr>
-                <w:rFonts w:ascii="Consolas" w:eastAsia="Times New Roman" w:hAnsi="Consolas" w:cs="Times New Roman"/>
-                <w:color w:val="000000"/>
-                <w:sz w:val="10"/>
-                <w:szCs w:val="10"/>
-              </w:rPr>
-              <w:t>: </w:t>
-            </w:r>
-            <w:r>
-              <w:rPr>
-                <w:rFonts w:ascii="Consolas" w:eastAsia="Times New Roman" w:hAnsi="Consolas" w:cs="Times New Roman"/>
-                <w:color w:val="098658"/>
-                <w:sz w:val="10"/>
-                <w:szCs w:val="10"/>
-              </w:rPr>
-              <w:t>0</w:t>
-            </w:r>
-            <w:r>
-              <w:rPr>
-                <w:rFonts w:ascii="Consolas" w:eastAsia="Times New Roman" w:hAnsi="Consolas" w:cs="Times New Roman"/>
-                <w:color w:val="000000"/>
-                <w:sz w:val="10"/>
-                <w:szCs w:val="10"/>
-              </w:rPr>
-              <w:t>,</w:t>
-            </w:r>
-          </w:p>
-          <w:p>
-            <w:pPr>
-              <w:shd w:val="clear" w:color="auto" w:fill="FFFFFE"/>
-              <w:spacing w:line="270" w:lineRule="atLeast"/>
-              <w:rPr>
-                <w:rFonts w:ascii="Consolas" w:eastAsia="Times New Roman" w:hAnsi="Consolas" w:cs="Times New Roman"/>
-                <w:color w:val="000000"/>
-                <w:sz w:val="10"/>
-                <w:szCs w:val="10"/>
-              </w:rPr>
-            </w:pPr>
-            <w:r>
-              <w:rPr>
-                <w:rFonts w:ascii="Consolas" w:eastAsia="Times New Roman" w:hAnsi="Consolas" w:cs="Times New Roman"/>
-                <w:color w:val="000000"/>
-                <w:sz w:val="10"/>
-                <w:szCs w:val="10"/>
-              </w:rPr>
-              <w:t>    </w:t>
-            </w:r>
-            <w:r>
-              <w:rPr>
-                <w:rFonts w:ascii="Consolas" w:eastAsia="Times New Roman" w:hAnsi="Consolas" w:cs="Times New Roman"/>
-                <w:color w:val="A31515"/>
-                <w:sz w:val="10"/>
-                <w:szCs w:val="10"/>
-              </w:rPr>
-              <w:t>"birthday"</w:t>
-            </w:r>
-            <w:r>
-              <w:rPr>
-                <w:rFonts w:ascii="Consolas" w:eastAsia="Times New Roman" w:hAnsi="Consolas" w:cs="Times New Roman"/>
-                <w:color w:val="000000"/>
-                <w:sz w:val="10"/>
-                <w:szCs w:val="10"/>
-              </w:rPr>
-              <w:t>: </w:t>
-            </w:r>
-            <w:r>
-              <w:rPr>
-                <w:rFonts w:ascii="Consolas" w:eastAsia="Times New Roman" w:hAnsi="Consolas" w:cs="Times New Roman"/>
-                <w:color w:val="0451A5"/>
-                <w:sz w:val="10"/>
-                <w:szCs w:val="10"/>
-              </w:rPr>
-              <w:t>"0001-01-01T00:00:00"</w:t>
-            </w:r>
-            <w:r>
-              <w:rPr>
-                <w:rFonts w:ascii="Consolas" w:eastAsia="Times New Roman" w:hAnsi="Consolas" w:cs="Times New Roman"/>
-                <w:color w:val="000000"/>
-                <w:sz w:val="10"/>
-                <w:szCs w:val="10"/>
-              </w:rPr>
-              <w:t>,</w:t>
-            </w:r>
-          </w:p>
-          <w:p>
-            <w:pPr>
-              <w:shd w:val="clear" w:color="auto" w:fill="FFFFFE"/>
-              <w:spacing w:line="270" w:lineRule="atLeast"/>
-              <w:rPr>
-                <w:rFonts w:ascii="Consolas" w:eastAsia="Times New Roman" w:hAnsi="Consolas" w:cs="Times New Roman"/>
-                <w:color w:val="000000"/>
-                <w:sz w:val="10"/>
-                <w:szCs w:val="10"/>
-              </w:rPr>
-            </w:pPr>
-            <w:r>
-              <w:rPr>
-                <w:rFonts w:ascii="Consolas" w:eastAsia="Times New Roman" w:hAnsi="Consolas" w:cs="Times New Roman"/>
-                <w:color w:val="000000"/>
-                <w:sz w:val="10"/>
-                <w:szCs w:val="10"/>
-              </w:rPr>
-              <w:t>    </w:t>
-            </w:r>
-            <w:r>
-              <w:rPr>
-                <w:rFonts w:ascii="Consolas" w:eastAsia="Times New Roman" w:hAnsi="Consolas" w:cs="Times New Roman"/>
-                <w:color w:val="A31515"/>
-                <w:sz w:val="10"/>
-                <w:szCs w:val="10"/>
-              </w:rPr>
-              <w:t>"image"</w:t>
-            </w:r>
-            <w:r>
-              <w:rPr>
-                <w:rFonts w:ascii="Consolas" w:eastAsia="Times New Roman" w:hAnsi="Consolas" w:cs="Times New Roman"/>
-                <w:color w:val="000000"/>
-                <w:sz w:val="10"/>
-                <w:szCs w:val="10"/>
-              </w:rPr>
-              <w:t>: </w:t>
-            </w:r>
-            <w:r>
-              <w:rPr>
-                <w:rFonts w:ascii="Consolas" w:eastAsia="Times New Roman" w:hAnsi="Consolas" w:cs="Times New Roman"/>
-                <w:b/>
-                <w:bCs/>
-                <w:color w:val="0451A5"/>
-                <w:sz w:val="10"/>
-                <w:szCs w:val="10"/>
-              </w:rPr>
-              <w:t>null</w:t>
-            </w:r>
-            <w:r>
-              <w:rPr>
-                <w:rFonts w:ascii="Consolas" w:eastAsia="Times New Roman" w:hAnsi="Consolas" w:cs="Times New Roman"/>
-                <w:color w:val="000000"/>
-                <w:sz w:val="10"/>
-                <w:szCs w:val="10"/>
-              </w:rPr>
-              <w:t>,</w:t>
-            </w:r>
-          </w:p>
-          <w:p>
-            <w:pPr>
-              <w:shd w:val="clear" w:color="auto" w:fill="FFFFFE"/>
-              <w:spacing w:line="270" w:lineRule="atLeast"/>
-              <w:rPr>
-                <w:rFonts w:ascii="Consolas" w:eastAsia="Times New Roman" w:hAnsi="Consolas" w:cs="Times New Roman"/>
-                <w:color w:val="000000"/>
-                <w:sz w:val="10"/>
-                <w:szCs w:val="10"/>
-              </w:rPr>
-            </w:pPr>
-            <w:r>
-              <w:rPr>
-                <w:rFonts w:ascii="Consolas" w:eastAsia="Times New Roman" w:hAnsi="Consolas" w:cs="Times New Roman"/>
-                <w:color w:val="000000"/>
-                <w:sz w:val="10"/>
-                <w:szCs w:val="10"/>
-              </w:rPr>
-              <w:t>    </w:t>
-            </w:r>
-            <w:r>
-              <w:rPr>
-                <w:rFonts w:ascii="Consolas" w:eastAsia="Times New Roman" w:hAnsi="Consolas" w:cs="Times New Roman"/>
-                <w:color w:val="A31515"/>
-                <w:sz w:val="10"/>
-                <w:szCs w:val="10"/>
-              </w:rPr>
-              <w:t>"accounts"</w:t>
-            </w:r>
-            <w:r>
-              <w:rPr>
-                <w:rFonts w:ascii="Consolas" w:eastAsia="Times New Roman" w:hAnsi="Consolas" w:cs="Times New Roman"/>
-                <w:color w:val="000000"/>
-                <w:sz w:val="10"/>
-                <w:szCs w:val="10"/>
-              </w:rPr>
-              <w:t>: [</w:t>
-            </w:r>
-          </w:p>
-          <w:p>
-            <w:pPr>
-              <w:shd w:val="clear" w:color="auto" w:fill="FFFFFE"/>
-              <w:spacing w:line="270" w:lineRule="atLeast"/>
-              <w:rPr>
-                <w:rFonts w:ascii="Consolas" w:eastAsia="Times New Roman" w:hAnsi="Consolas" w:cs="Times New Roman"/>
-                <w:color w:val="000000"/>
-                <w:sz w:val="10"/>
-                <w:szCs w:val="10"/>
-              </w:rPr>
-            </w:pPr>
-            <w:r>
-              <w:rPr>
-                <w:rFonts w:ascii="Consolas" w:eastAsia="Times New Roman" w:hAnsi="Consolas" w:cs="Times New Roman"/>
-                <w:color w:val="000000"/>
-                <w:sz w:val="10"/>
-                <w:szCs w:val="10"/>
-              </w:rPr>
-              <w:t>        {</w:t>
-            </w:r>
-          </w:p>
-          <w:p>
-            <w:pPr>
-              <w:shd w:val="clear" w:color="auto" w:fill="FFFFFE"/>
-              <w:spacing w:line="270" w:lineRule="atLeast"/>
-              <w:rPr>
-                <w:rFonts w:ascii="Consolas" w:eastAsia="Times New Roman" w:hAnsi="Consolas" w:cs="Times New Roman"/>
-                <w:color w:val="000000"/>
-                <w:sz w:val="10"/>
-                <w:szCs w:val="10"/>
-              </w:rPr>
-            </w:pPr>
-            <w:r>
-              <w:rPr>
-                <w:rFonts w:ascii="Consolas" w:eastAsia="Times New Roman" w:hAnsi="Consolas" w:cs="Times New Roman"/>
-                <w:color w:val="000000"/>
-                <w:sz w:val="10"/>
-                <w:szCs w:val="10"/>
-              </w:rPr>
-              <w:t>            </w:t>
-            </w:r>
-            <w:r>
-              <w:rPr>
-                <w:rFonts w:ascii="Consolas" w:eastAsia="Times New Roman" w:hAnsi="Consolas" w:cs="Times New Roman"/>
-                <w:color w:val="A31515"/>
-                <w:sz w:val="10"/>
-                <w:szCs w:val="10"/>
-              </w:rPr>
-              <w:t>"id"</w:t>
-            </w:r>
-            <w:r>
-              <w:rPr>
-                <w:rFonts w:ascii="Consolas" w:eastAsia="Times New Roman" w:hAnsi="Consolas" w:cs="Times New Roman"/>
-                <w:color w:val="000000"/>
-                <w:sz w:val="10"/>
-                <w:szCs w:val="10"/>
-              </w:rPr>
-              <w:t>: </w:t>
-            </w:r>
-            <w:r>
-              <w:rPr>
-                <w:rFonts w:ascii="Consolas" w:eastAsia="Times New Roman" w:hAnsi="Consolas" w:cs="Times New Roman"/>
-                <w:color w:val="098658"/>
-                <w:sz w:val="10"/>
-                <w:szCs w:val="10"/>
-              </w:rPr>
-              <w:t>3</w:t>
-            </w:r>
-            <w:r>
-              <w:rPr>
-                <w:rFonts w:ascii="Consolas" w:eastAsia="Times New Roman" w:hAnsi="Consolas" w:cs="Times New Roman"/>
-                <w:color w:val="000000"/>
-                <w:sz w:val="10"/>
-                <w:szCs w:val="10"/>
-              </w:rPr>
-              <w:t>,</w:t>
-            </w:r>
-          </w:p>
-          <w:p>
-            <w:pPr>
-              <w:shd w:val="clear" w:color="auto" w:fill="FFFFFE"/>
-              <w:spacing w:line="270" w:lineRule="atLeast"/>
-              <w:rPr>
-                <w:rFonts w:ascii="Consolas" w:eastAsia="Times New Roman" w:hAnsi="Consolas" w:cs="Times New Roman"/>
-                <w:color w:val="000000"/>
-                <w:sz w:val="10"/>
-                <w:szCs w:val="10"/>
-              </w:rPr>
-            </w:pPr>
-            <w:r>
-              <w:rPr>
-                <w:rFonts w:ascii="Consolas" w:eastAsia="Times New Roman" w:hAnsi="Consolas" w:cs="Times New Roman"/>
-                <w:color w:val="000000"/>
-                <w:sz w:val="10"/>
-                <w:szCs w:val="10"/>
-              </w:rPr>
-              <w:t>            </w:t>
-            </w:r>
-            <w:r>
-              <w:rPr>
-                <w:rFonts w:ascii="Consolas" w:eastAsia="Times New Roman" w:hAnsi="Consolas" w:cs="Times New Roman"/>
-                <w:color w:val="A31515"/>
-                <w:sz w:val="10"/>
-                <w:szCs w:val="10"/>
-              </w:rPr>
-              <w:t>"username"</w:t>
-            </w:r>
-            <w:r>
-              <w:rPr>
-                <w:rFonts w:ascii="Consolas" w:eastAsia="Times New Roman" w:hAnsi="Consolas" w:cs="Times New Roman"/>
-                <w:color w:val="000000"/>
-                <w:sz w:val="10"/>
-                <w:szCs w:val="10"/>
-              </w:rPr>
-              <w:t>: </w:t>
-            </w:r>
-            <w:r>
-              <w:rPr>
-                <w:rFonts w:ascii="Consolas" w:eastAsia="Times New Roman" w:hAnsi="Consolas" w:cs="Times New Roman"/>
-                <w:color w:val="0451A5"/>
-                <w:sz w:val="10"/>
-                <w:szCs w:val="10"/>
-              </w:rPr>
-              <w:t>"hung"</w:t>
-            </w:r>
-            <w:r>
-              <w:rPr>
-                <w:rFonts w:ascii="Consolas" w:eastAsia="Times New Roman" w:hAnsi="Consolas" w:cs="Times New Roman"/>
-                <w:color w:val="000000"/>
-                <w:sz w:val="10"/>
-                <w:szCs w:val="10"/>
-              </w:rPr>
-              <w:t>,</w:t>
-            </w:r>
-          </w:p>
-          <w:p>
-            <w:pPr>
-              <w:shd w:val="clear" w:color="auto" w:fill="FFFFFE"/>
-              <w:spacing w:line="270" w:lineRule="atLeast"/>
-              <w:rPr>
-                <w:rFonts w:ascii="Consolas" w:eastAsia="Times New Roman" w:hAnsi="Consolas" w:cs="Times New Roman"/>
-                <w:color w:val="000000"/>
-                <w:sz w:val="10"/>
-                <w:szCs w:val="10"/>
-              </w:rPr>
-            </w:pPr>
-            <w:r>
-              <w:rPr>
-                <w:rFonts w:ascii="Consolas" w:eastAsia="Times New Roman" w:hAnsi="Consolas" w:cs="Times New Roman"/>
-                <w:color w:val="000000"/>
-                <w:sz w:val="10"/>
-                <w:szCs w:val="10"/>
-              </w:rPr>
-              <w:t>            </w:t>
-            </w:r>
-            <w:r>
-              <w:rPr>
-                <w:rFonts w:ascii="Consolas" w:eastAsia="Times New Roman" w:hAnsi="Consolas" w:cs="Times New Roman"/>
-                <w:color w:val="A31515"/>
-                <w:sz w:val="10"/>
-                <w:szCs w:val="10"/>
-              </w:rPr>
-              <w:t>"password"</w:t>
-            </w:r>
-            <w:r>
-              <w:rPr>
-                <w:rFonts w:ascii="Consolas" w:eastAsia="Times New Roman" w:hAnsi="Consolas" w:cs="Times New Roman"/>
-                <w:color w:val="000000"/>
-                <w:sz w:val="10"/>
-                <w:szCs w:val="10"/>
-              </w:rPr>
-              <w:t>: </w:t>
-            </w:r>
-            <w:r>
-              <w:rPr>
-                <w:rFonts w:ascii="Consolas" w:eastAsia="Times New Roman" w:hAnsi="Consolas" w:cs="Times New Roman"/>
-                <w:color w:val="0451A5"/>
-                <w:sz w:val="10"/>
-                <w:szCs w:val="10"/>
-              </w:rPr>
-              <w:t>"$2a$11$oXgHAplCfp4AWvA97Tntp.0jyjEafgnCQa87mLdxjHSTH8G78cnAe"</w:t>
-            </w:r>
-            <w:r>
-              <w:rPr>
-                <w:rFonts w:ascii="Consolas" w:eastAsia="Times New Roman" w:hAnsi="Consolas" w:cs="Times New Roman"/>
-                <w:color w:val="000000"/>
-                <w:sz w:val="10"/>
-                <w:szCs w:val="10"/>
-              </w:rPr>
-              <w:t>,</w:t>
-            </w:r>
-          </w:p>
-          <w:p>
-            <w:pPr>
-              <w:shd w:val="clear" w:color="auto" w:fill="FFFFFE"/>
-              <w:spacing w:line="270" w:lineRule="atLeast"/>
-              <w:rPr>
-                <w:rFonts w:ascii="Consolas" w:eastAsia="Times New Roman" w:hAnsi="Consolas" w:cs="Times New Roman"/>
-                <w:color w:val="000000"/>
-                <w:sz w:val="10"/>
-                <w:szCs w:val="10"/>
-              </w:rPr>
-            </w:pPr>
-            <w:r>
-              <w:rPr>
-                <w:rFonts w:ascii="Consolas" w:eastAsia="Times New Roman" w:hAnsi="Consolas" w:cs="Times New Roman"/>
-                <w:color w:val="000000"/>
-                <w:sz w:val="10"/>
-                <w:szCs w:val="10"/>
-              </w:rPr>
-              <w:t>            </w:t>
-            </w:r>
-            <w:r>
-              <w:rPr>
-                <w:rFonts w:ascii="Consolas" w:eastAsia="Times New Roman" w:hAnsi="Consolas" w:cs="Times New Roman"/>
-                <w:color w:val="A31515"/>
-                <w:sz w:val="10"/>
-                <w:szCs w:val="10"/>
-              </w:rPr>
-              <w:t>"isActive"</w:t>
-            </w:r>
-            <w:r>
-              <w:rPr>
-                <w:rFonts w:ascii="Consolas" w:eastAsia="Times New Roman" w:hAnsi="Consolas" w:cs="Times New Roman"/>
-                <w:color w:val="000000"/>
-                <w:sz w:val="10"/>
-                <w:szCs w:val="10"/>
-              </w:rPr>
-              <w:t>: </w:t>
-            </w:r>
-            <w:r>
-              <w:rPr>
-                <w:rFonts w:ascii="Consolas" w:eastAsia="Times New Roman" w:hAnsi="Consolas" w:cs="Times New Roman"/>
-                <w:b/>
-                <w:bCs/>
-                <w:color w:val="0451A5"/>
-                <w:sz w:val="10"/>
-                <w:szCs w:val="10"/>
-              </w:rPr>
-              <w:t>true</w:t>
-            </w:r>
-            <w:r>
-              <w:rPr>
-                <w:rFonts w:ascii="Consolas" w:eastAsia="Times New Roman" w:hAnsi="Consolas" w:cs="Times New Roman"/>
-                <w:color w:val="000000"/>
-                <w:sz w:val="10"/>
-                <w:szCs w:val="10"/>
-              </w:rPr>
-              <w:t>,</w:t>
-            </w:r>
-          </w:p>
-          <w:p>
-            <w:pPr>
-              <w:shd w:val="clear" w:color="auto" w:fill="FFFFFE"/>
-              <w:spacing w:line="270" w:lineRule="atLeast"/>
-              <w:rPr>
-                <w:rFonts w:ascii="Consolas" w:eastAsia="Times New Roman" w:hAnsi="Consolas" w:cs="Times New Roman"/>
-                <w:color w:val="000000"/>
-                <w:sz w:val="10"/>
-                <w:szCs w:val="10"/>
-              </w:rPr>
-            </w:pPr>
-            <w:r>
-              <w:rPr>
-                <w:rFonts w:ascii="Consolas" w:eastAsia="Times New Roman" w:hAnsi="Consolas" w:cs="Times New Roman"/>
-                <w:color w:val="000000"/>
-                <w:sz w:val="10"/>
-                <w:szCs w:val="10"/>
-              </w:rPr>
-              <w:t>            </w:t>
-            </w:r>
-            <w:r>
-              <w:rPr>
-                <w:rFonts w:ascii="Consolas" w:eastAsia="Times New Roman" w:hAnsi="Consolas" w:cs="Times New Roman"/>
-                <w:color w:val="A31515"/>
-                <w:sz w:val="10"/>
-                <w:szCs w:val="10"/>
-              </w:rPr>
-              <w:t>"isAdmin"</w:t>
-            </w:r>
-            <w:r>
-              <w:rPr>
-                <w:rFonts w:ascii="Consolas" w:eastAsia="Times New Roman" w:hAnsi="Consolas" w:cs="Times New Roman"/>
-                <w:color w:val="000000"/>
-                <w:sz w:val="10"/>
-                <w:szCs w:val="10"/>
-              </w:rPr>
-              <w:t>: </w:t>
-            </w:r>
-            <w:r>
-              <w:rPr>
-                <w:rFonts w:ascii="Consolas" w:eastAsia="Times New Roman" w:hAnsi="Consolas" w:cs="Times New Roman"/>
-                <w:b/>
-                <w:bCs/>
-                <w:color w:val="0451A5"/>
-                <w:sz w:val="10"/>
-                <w:szCs w:val="10"/>
-              </w:rPr>
-              <w:t>false</w:t>
-            </w:r>
-            <w:r>
-              <w:rPr>
-                <w:rFonts w:ascii="Consolas" w:eastAsia="Times New Roman" w:hAnsi="Consolas" w:cs="Times New Roman"/>
-                <w:color w:val="000000"/>
-                <w:sz w:val="10"/>
-                <w:szCs w:val="10"/>
-              </w:rPr>
-              <w:t>,</w:t>
-            </w:r>
-          </w:p>
-          <w:p>
-            <w:pPr>
-              <w:shd w:val="clear" w:color="auto" w:fill="FFFFFE"/>
-              <w:spacing w:line="270" w:lineRule="atLeast"/>
-              <w:rPr>
-                <w:rFonts w:ascii="Consolas" w:eastAsia="Times New Roman" w:hAnsi="Consolas" w:cs="Times New Roman"/>
-                <w:color w:val="000000"/>
-                <w:sz w:val="10"/>
-                <w:szCs w:val="10"/>
-              </w:rPr>
-            </w:pPr>
-            <w:r>
-              <w:rPr>
-                <w:rFonts w:ascii="Consolas" w:eastAsia="Times New Roman" w:hAnsi="Consolas" w:cs="Times New Roman"/>
-                <w:color w:val="000000"/>
-                <w:sz w:val="10"/>
-                <w:szCs w:val="10"/>
-              </w:rPr>
-              <w:t>            </w:t>
-            </w:r>
-            <w:r>
-              <w:rPr>
-                <w:rFonts w:ascii="Consolas" w:eastAsia="Times New Roman" w:hAnsi="Consolas" w:cs="Times New Roman"/>
-                <w:color w:val="A31515"/>
-                <w:sz w:val="10"/>
-                <w:szCs w:val="10"/>
-              </w:rPr>
-              <w:t>"createAt"</w:t>
-            </w:r>
-            <w:r>
-              <w:rPr>
-                <w:rFonts w:ascii="Consolas" w:eastAsia="Times New Roman" w:hAnsi="Consolas" w:cs="Times New Roman"/>
-                <w:color w:val="000000"/>
-                <w:sz w:val="10"/>
-                <w:szCs w:val="10"/>
-              </w:rPr>
-              <w:t>: </w:t>
-            </w:r>
-            <w:r>
-              <w:rPr>
-                <w:rFonts w:ascii="Consolas" w:eastAsia="Times New Roman" w:hAnsi="Consolas" w:cs="Times New Roman"/>
-                <w:color w:val="0451A5"/>
-                <w:sz w:val="10"/>
-                <w:szCs w:val="10"/>
-              </w:rPr>
-              <w:t>"2020-11-12T14:01:55.7992615+07:00"</w:t>
-            </w:r>
-            <w:r>
-              <w:rPr>
-                <w:rFonts w:ascii="Consolas" w:eastAsia="Times New Roman" w:hAnsi="Consolas" w:cs="Times New Roman"/>
-                <w:color w:val="000000"/>
-                <w:sz w:val="10"/>
-                <w:szCs w:val="10"/>
-              </w:rPr>
-              <w:t>,</w:t>
-            </w:r>
-          </w:p>
-          <w:p>
-            <w:pPr>
-              <w:shd w:val="clear" w:color="auto" w:fill="FFFFFE"/>
-              <w:spacing w:line="270" w:lineRule="atLeast"/>
-              <w:rPr>
-                <w:rFonts w:ascii="Consolas" w:eastAsia="Times New Roman" w:hAnsi="Consolas" w:cs="Times New Roman"/>
-                <w:color w:val="000000"/>
-                <w:sz w:val="10"/>
-                <w:szCs w:val="10"/>
-              </w:rPr>
-            </w:pPr>
-            <w:r>
-              <w:rPr>
-                <w:rFonts w:ascii="Consolas" w:eastAsia="Times New Roman" w:hAnsi="Consolas" w:cs="Times New Roman"/>
-                <w:color w:val="000000"/>
-                <w:sz w:val="10"/>
-                <w:szCs w:val="10"/>
-              </w:rPr>
-              <w:t>            </w:t>
-            </w:r>
-            <w:r>
-              <w:rPr>
-                <w:rFonts w:ascii="Consolas" w:eastAsia="Times New Roman" w:hAnsi="Consolas" w:cs="Times New Roman"/>
-                <w:color w:val="A31515"/>
-                <w:sz w:val="10"/>
-                <w:szCs w:val="10"/>
-              </w:rPr>
-              <w:t>"userId"</w:t>
-            </w:r>
-            <w:r>
-              <w:rPr>
-                <w:rFonts w:ascii="Consolas" w:eastAsia="Times New Roman" w:hAnsi="Consolas" w:cs="Times New Roman"/>
-                <w:color w:val="000000"/>
-                <w:sz w:val="10"/>
-                <w:szCs w:val="10"/>
-              </w:rPr>
-              <w:t>: </w:t>
-            </w:r>
-            <w:r>
-              <w:rPr>
-                <w:rFonts w:ascii="Consolas" w:eastAsia="Times New Roman" w:hAnsi="Consolas" w:cs="Times New Roman"/>
-                <w:color w:val="0451A5"/>
-                <w:sz w:val="10"/>
-                <w:szCs w:val="10"/>
-              </w:rPr>
-              <w:t>"0e29894e-991e-4889-2161-08d886d8d766"</w:t>
-            </w:r>
-          </w:p>
-          <w:p>
-            <w:pPr>
-              <w:shd w:val="clear" w:color="auto" w:fill="FFFFFE"/>
-              <w:spacing w:line="270" w:lineRule="atLeast"/>
-              <w:rPr>
-                <w:rFonts w:ascii="Consolas" w:eastAsia="Times New Roman" w:hAnsi="Consolas" w:cs="Times New Roman"/>
-                <w:color w:val="000000"/>
-                <w:sz w:val="10"/>
-                <w:szCs w:val="10"/>
-              </w:rPr>
-            </w:pPr>
-            <w:r>
-              <w:rPr>
-                <w:rFonts w:ascii="Consolas" w:eastAsia="Times New Roman" w:hAnsi="Consolas" w:cs="Times New Roman"/>
-                <w:color w:val="000000"/>
-                <w:sz w:val="10"/>
-                <w:szCs w:val="10"/>
-              </w:rPr>
-              <w:t>        }</w:t>
-            </w:r>
-          </w:p>
-          <w:p>
-            <w:pPr>
-              <w:shd w:val="clear" w:color="auto" w:fill="FFFFFE"/>
-              <w:spacing w:line="270" w:lineRule="atLeast"/>
-              <w:rPr>
-                <w:rFonts w:ascii="Consolas" w:eastAsia="Times New Roman" w:hAnsi="Consolas" w:cs="Times New Roman"/>
-                <w:color w:val="000000"/>
-                <w:sz w:val="10"/>
-                <w:szCs w:val="10"/>
-              </w:rPr>
-            </w:pPr>
-            <w:r>
-              <w:rPr>
-                <w:rFonts w:ascii="Consolas" w:eastAsia="Times New Roman" w:hAnsi="Consolas" w:cs="Times New Roman"/>
-                <w:color w:val="000000"/>
-                <w:sz w:val="10"/>
-                <w:szCs w:val="10"/>
-              </w:rPr>
-              <w:t>    ]</w:t>
-            </w:r>
-          </w:p>
-          <w:p>
-            <w:pPr>
-              <w:shd w:val="clear" w:color="auto" w:fill="FFFFFE"/>
-              <w:spacing w:line="270" w:lineRule="atLeast"/>
-              <w:rPr>
-                <w:rFonts w:ascii="Consolas" w:eastAsia="Times New Roman" w:hAnsi="Consolas" w:cs="Times New Roman"/>
-                <w:color w:val="000000"/>
-                <w:sz w:val="10"/>
-                <w:szCs w:val="10"/>
-              </w:rPr>
-            </w:pPr>
-            <w:r>
-              <w:rPr>
-                <w:rFonts w:ascii="Consolas" w:eastAsia="Times New Roman" w:hAnsi="Consolas" w:cs="Times New Roman"/>
-                <w:color w:val="000000"/>
-                <w:sz w:val="10"/>
-                <w:szCs w:val="10"/>
-              </w:rPr>
-              <w:t>}</w:t>
-            </w:r>
-          </w:p>
           <w:p>
             <w:pPr>
               <w:jc w:val="center"/>
@@ -1771,7 +981,7 @@
         </w:trPr>
         <w:tc>
           <w:tcPr>
-            <w:tcW w:w="656" w:type="dxa"/>
+            <w:tcW w:w="715" w:type="dxa"/>
             <w:vAlign w:val="center"/>
           </w:tcPr>
           <w:p>
@@ -1789,13 +999,14 @@
                 <w:sz w:val="10"/>
                 <w:szCs w:val="10"/>
               </w:rPr>
+              <w:lastRenderedPageBreak/>
               <w:t>login</w:t>
             </w:r>
           </w:p>
         </w:tc>
         <w:tc>
           <w:tcPr>
-            <w:tcW w:w="2471" w:type="dxa"/>
+            <w:tcW w:w="2073" w:type="dxa"/>
             <w:vAlign w:val="center"/>
           </w:tcPr>
           <w:p>
@@ -1845,7 +1056,7 @@
         </w:tc>
         <w:tc>
           <w:tcPr>
-            <w:tcW w:w="1849" w:type="dxa"/>
+            <w:tcW w:w="6195" w:type="dxa"/>
             <w:vAlign w:val="center"/>
           </w:tcPr>
           <w:p>
@@ -1859,7 +1070,7 @@
         </w:tc>
         <w:tc>
           <w:tcPr>
-            <w:tcW w:w="6359" w:type="dxa"/>
+            <w:tcW w:w="5322" w:type="dxa"/>
             <w:vAlign w:val="center"/>
           </w:tcPr>
           <w:p>
@@ -2652,245 +1863,374 @@
                 <w:sz w:val="10"/>
                 <w:szCs w:val="10"/>
               </w:rPr>
+              <w:t>  </w:t>
+            </w:r>
+            <w:r>
+              <w:rPr>
+                <w:rFonts w:ascii="Consolas" w:eastAsia="Times New Roman" w:hAnsi="Consolas" w:cs="Segoe UI"/>
+                <w:color w:val="2486B5"/>
+                <w:sz w:val="10"/>
+                <w:szCs w:val="10"/>
+              </w:rPr>
+              <w:t>"</w:t>
+            </w:r>
+            <w:r>
+              <w:rPr>
+                <w:rFonts w:ascii="Consolas" w:eastAsia="Times New Roman" w:hAnsi="Consolas" w:cs="Segoe UI"/>
+                <w:color w:val="2486B5"/>
+                <w:sz w:val="10"/>
+                <w:szCs w:val="10"/>
+              </w:rPr>
+              <w:t>15afa0a9-7c81-41f4-a8fb-455c74a2a404"</w:t>
+            </w:r>
+          </w:p>
+          <w:p>
+            <w:pPr>
+              <w:rPr>
+                <w:rFonts w:ascii="Consolas" w:eastAsia="Times New Roman" w:hAnsi="Consolas" w:cs="Segoe UI"/>
+                <w:color w:val="000000"/>
+                <w:sz w:val="10"/>
+                <w:szCs w:val="10"/>
+              </w:rPr>
+            </w:pPr>
+            <w:r>
+              <w:rPr>
+                <w:rFonts w:ascii="Consolas" w:eastAsia="Times New Roman" w:hAnsi="Consolas" w:cs="Segoe UI"/>
+                <w:color w:val="000000"/>
+                <w:sz w:val="10"/>
+                <w:szCs w:val="10"/>
+              </w:rPr>
+              <w:t>  </w:t>
+            </w:r>
+          </w:p>
+          <w:p>
+            <w:pPr>
+              <w:rPr>
+                <w:rFonts w:ascii="Consolas" w:eastAsia="Times New Roman" w:hAnsi="Consolas" w:cs="Segoe UI"/>
+                <w:color w:val="000000"/>
+                <w:sz w:val="10"/>
+                <w:szCs w:val="10"/>
+              </w:rPr>
+            </w:pPr>
+            <w:r>
+              <w:rPr>
+                <w:rFonts w:ascii="Consolas" w:eastAsia="Times New Roman" w:hAnsi="Consolas" w:cs="Segoe UI"/>
+                <w:color w:val="000000"/>
+                <w:sz w:val="10"/>
+                <w:szCs w:val="10"/>
+              </w:rPr>
+              <w:t> ],</w:t>
+            </w:r>
+          </w:p>
+          <w:p>
+            <w:pPr>
+              <w:rPr>
+                <w:rFonts w:ascii="Consolas" w:eastAsia="Times New Roman" w:hAnsi="Consolas" w:cs="Segoe UI"/>
+                <w:color w:val="000000"/>
+                <w:sz w:val="10"/>
+                <w:szCs w:val="10"/>
+              </w:rPr>
+            </w:pPr>
+            <w:r>
+              <w:rPr>
+                <w:rFonts w:ascii="Consolas" w:eastAsia="Times New Roman" w:hAnsi="Consolas" w:cs="Segoe UI"/>
+                <w:color w:val="000000"/>
+                <w:sz w:val="10"/>
+                <w:szCs w:val="10"/>
+              </w:rPr>
+              <w:t> </w:t>
+            </w:r>
+            <w:r>
+              <w:rPr>
+                <w:rFonts w:ascii="Consolas" w:eastAsia="Times New Roman" w:hAnsi="Consolas" w:cs="Segoe UI"/>
+                <w:color w:val="E40101"/>
+                <w:sz w:val="10"/>
+                <w:szCs w:val="10"/>
+                <w:u w:val="single"/>
+              </w:rPr>
+              <w:t>exp</w:t>
+            </w:r>
+            <w:r>
+              <w:rPr>
+                <w:rFonts w:ascii="Consolas" w:eastAsia="Times New Roman" w:hAnsi="Consolas" w:cs="Segoe UI"/>
+                <w:color w:val="000000"/>
+                <w:sz w:val="10"/>
+                <w:szCs w:val="10"/>
+              </w:rPr>
+              <w:t>: </w:t>
+            </w:r>
+            <w:r>
+              <w:rPr>
+                <w:rFonts w:ascii="Consolas" w:eastAsia="Times New Roman" w:hAnsi="Consolas" w:cs="Segoe UI"/>
+                <w:color w:val="2486B5"/>
+                <w:sz w:val="10"/>
+                <w:szCs w:val="10"/>
+                <w:u w:val="single"/>
+              </w:rPr>
+              <w:t>1605166763</w:t>
+            </w:r>
+            <w:r>
+              <w:rPr>
+                <w:rFonts w:ascii="Consolas" w:eastAsia="Times New Roman" w:hAnsi="Consolas" w:cs="Segoe UI"/>
+                <w:color w:val="000000"/>
+                <w:sz w:val="10"/>
+                <w:szCs w:val="10"/>
+              </w:rPr>
+              <w:t>,</w:t>
+            </w:r>
+          </w:p>
+          <w:p>
+            <w:pPr>
+              <w:rPr>
+                <w:rFonts w:ascii="Consolas" w:eastAsia="Times New Roman" w:hAnsi="Consolas" w:cs="Segoe UI"/>
+                <w:color w:val="000000"/>
+                <w:sz w:val="10"/>
+                <w:szCs w:val="10"/>
+              </w:rPr>
+            </w:pPr>
+            <w:r>
+              <w:rPr>
+                <w:rFonts w:ascii="Consolas" w:eastAsia="Times New Roman" w:hAnsi="Consolas" w:cs="Segoe UI"/>
+                <w:color w:val="000000"/>
+                <w:sz w:val="10"/>
+                <w:szCs w:val="10"/>
+              </w:rPr>
+              <w:t> </w:t>
+            </w:r>
+            <w:r>
+              <w:rPr>
+                <w:rFonts w:ascii="Consolas" w:eastAsia="Times New Roman" w:hAnsi="Consolas" w:cs="Segoe UI"/>
+                <w:color w:val="E40101"/>
+                <w:sz w:val="10"/>
+                <w:szCs w:val="10"/>
+                <w:u w:val="single"/>
+              </w:rPr>
+              <w:t>iss</w:t>
+            </w:r>
+            <w:r>
+              <w:rPr>
+                <w:rFonts w:ascii="Consolas" w:eastAsia="Times New Roman" w:hAnsi="Consolas" w:cs="Segoe UI"/>
+                <w:color w:val="000000"/>
+                <w:sz w:val="10"/>
+                <w:szCs w:val="10"/>
+              </w:rPr>
+              <w:t>: </w:t>
+            </w:r>
+            <w:r>
+              <w:rPr>
+                <w:rFonts w:ascii="Consolas" w:eastAsia="Times New Roman" w:hAnsi="Consolas" w:cs="Segoe UI"/>
+                <w:color w:val="2486B5"/>
+                <w:sz w:val="10"/>
+                <w:szCs w:val="10"/>
+              </w:rPr>
+              <w:t>"NguyenThanhNhanDoThiThanhNgan"</w:t>
+            </w:r>
+            <w:r>
+              <w:rPr>
+                <w:rFonts w:ascii="Consolas" w:eastAsia="Times New Roman" w:hAnsi="Consolas" w:cs="Segoe UI"/>
+                <w:color w:val="000000"/>
+                <w:sz w:val="10"/>
+                <w:szCs w:val="10"/>
+              </w:rPr>
+              <w:t>,</w:t>
+            </w:r>
+          </w:p>
+          <w:p>
+            <w:pPr>
+              <w:rPr>
+                <w:rFonts w:ascii="Consolas" w:eastAsia="Times New Roman" w:hAnsi="Consolas" w:cs="Segoe UI"/>
+                <w:color w:val="000000"/>
+                <w:sz w:val="10"/>
+                <w:szCs w:val="10"/>
+              </w:rPr>
+            </w:pPr>
+            <w:r>
+              <w:rPr>
+                <w:rFonts w:ascii="Consolas" w:eastAsia="Times New Roman" w:hAnsi="Consolas" w:cs="Segoe UI"/>
+                <w:color w:val="000000"/>
+                <w:sz w:val="10"/>
+                <w:szCs w:val="10"/>
+              </w:rPr>
+              <w:t> </w:t>
+            </w:r>
+            <w:r>
+              <w:rPr>
+                <w:rFonts w:ascii="Consolas" w:eastAsia="Times New Roman" w:hAnsi="Consolas" w:cs="Segoe UI"/>
+                <w:color w:val="E40101"/>
+                <w:sz w:val="10"/>
+                <w:szCs w:val="10"/>
+                <w:u w:val="single"/>
+              </w:rPr>
+              <w:t>aud</w:t>
+            </w:r>
+            <w:r>
+              <w:rPr>
+                <w:rFonts w:ascii="Consolas" w:eastAsia="Times New Roman" w:hAnsi="Consolas" w:cs="Segoe UI"/>
+                <w:color w:val="000000"/>
+                <w:sz w:val="10"/>
+                <w:szCs w:val="10"/>
+              </w:rPr>
+              <w:t>: </w:t>
+            </w:r>
+            <w:r>
+              <w:rPr>
+                <w:rFonts w:ascii="Consolas" w:eastAsia="Times New Roman" w:hAnsi="Consolas" w:cs="Segoe UI"/>
+                <w:color w:val="2486B5"/>
+                <w:sz w:val="10"/>
+                <w:szCs w:val="10"/>
+              </w:rPr>
+              <w:t>"toeic247.com"</w:t>
+            </w:r>
+          </w:p>
+          <w:p>
+            <w:pPr>
+              <w:rPr>
+                <w:rFonts w:ascii="Consolas" w:eastAsia="Times New Roman" w:hAnsi="Consolas" w:cs="Segoe UI"/>
+                <w:color w:val="000000"/>
+                <w:sz w:val="10"/>
+                <w:szCs w:val="10"/>
+              </w:rPr>
+            </w:pPr>
+            <w:r>
+              <w:rPr>
+                <w:rFonts w:ascii="Consolas" w:eastAsia="Times New Roman" w:hAnsi="Consolas" w:cs="Segoe UI"/>
+                <w:color w:val="000000"/>
+                <w:sz w:val="10"/>
+                <w:szCs w:val="10"/>
+              </w:rPr>
+              <w:t>}.</w:t>
+            </w:r>
+          </w:p>
+          <w:p>
+            <w:pPr>
+              <w:shd w:val="clear" w:color="auto" w:fill="FFFFFE"/>
+              <w:spacing w:line="270" w:lineRule="atLeast"/>
+              <w:rPr>
+                <w:rFonts w:ascii="Consolas" w:eastAsia="Times New Roman" w:hAnsi="Consolas" w:cs="Times New Roman"/>
+                <w:color w:val="000000"/>
+                <w:sz w:val="10"/>
+                <w:szCs w:val="10"/>
+              </w:rPr>
+            </w:pPr>
+          </w:p>
+        </w:tc>
+      </w:tr>
+      <w:tr>
+        <w:trPr>
+          <w:trHeight w:val="245"/>
+        </w:trPr>
+        <w:tc>
+          <w:tcPr>
+            <w:tcW w:w="715" w:type="dxa"/>
+            <w:vAlign w:val="center"/>
+          </w:tcPr>
+          <w:p>
+            <w:pPr>
+              <w:jc w:val="center"/>
+              <w:rPr>
+                <w:rFonts w:ascii="Consolas" w:hAnsi="Consolas" w:cs="Times New Roman"/>
+                <w:sz w:val="10"/>
+                <w:szCs w:val="10"/>
+              </w:rPr>
+            </w:pPr>
+            <w:r>
+              <w:rPr>
+                <w:rFonts w:ascii="Consolas" w:hAnsi="Consolas" w:cs="Times New Roman"/>
+                <w:sz w:val="10"/>
+                <w:szCs w:val="10"/>
+              </w:rPr>
               <w:lastRenderedPageBreak/>
-              <w:t>  </w:t>
-            </w:r>
-            <w:r>
-              <w:rPr>
-                <w:rFonts w:ascii="Consolas" w:eastAsia="Times New Roman" w:hAnsi="Consolas" w:cs="Segoe UI"/>
-                <w:color w:val="2486B5"/>
-                <w:sz w:val="10"/>
-                <w:szCs w:val="10"/>
-              </w:rPr>
-              <w:t>"</w:t>
-            </w:r>
-            <w:r>
-              <w:rPr>
-                <w:rFonts w:ascii="Consolas" w:eastAsia="Times New Roman" w:hAnsi="Consolas" w:cs="Segoe UI"/>
-                <w:color w:val="2486B5"/>
-                <w:sz w:val="10"/>
-                <w:szCs w:val="10"/>
-              </w:rPr>
-              <w:t>15afa0a9-7c81-41f4-a8fb-455c74a2a404"</w:t>
-            </w:r>
-          </w:p>
-          <w:p>
-            <w:pPr>
-              <w:rPr>
-                <w:rFonts w:ascii="Consolas" w:eastAsia="Times New Roman" w:hAnsi="Consolas" w:cs="Segoe UI"/>
-                <w:color w:val="000000"/>
-                <w:sz w:val="10"/>
-                <w:szCs w:val="10"/>
-              </w:rPr>
-            </w:pPr>
-            <w:r>
-              <w:rPr>
-                <w:rFonts w:ascii="Consolas" w:eastAsia="Times New Roman" w:hAnsi="Consolas" w:cs="Segoe UI"/>
-                <w:color w:val="000000"/>
-                <w:sz w:val="10"/>
-                <w:szCs w:val="10"/>
-              </w:rPr>
-              <w:t>  </w:t>
-            </w:r>
-          </w:p>
-          <w:p>
-            <w:pPr>
-              <w:rPr>
-                <w:rFonts w:ascii="Consolas" w:eastAsia="Times New Roman" w:hAnsi="Consolas" w:cs="Segoe UI"/>
-                <w:color w:val="000000"/>
-                <w:sz w:val="10"/>
-                <w:szCs w:val="10"/>
-              </w:rPr>
-            </w:pPr>
-            <w:r>
-              <w:rPr>
-                <w:rFonts w:ascii="Consolas" w:eastAsia="Times New Roman" w:hAnsi="Consolas" w:cs="Segoe UI"/>
-                <w:color w:val="000000"/>
-                <w:sz w:val="10"/>
-                <w:szCs w:val="10"/>
-              </w:rPr>
-              <w:t> ],</w:t>
-            </w:r>
-          </w:p>
-          <w:p>
-            <w:pPr>
-              <w:rPr>
-                <w:rFonts w:ascii="Consolas" w:eastAsia="Times New Roman" w:hAnsi="Consolas" w:cs="Segoe UI"/>
-                <w:color w:val="000000"/>
-                <w:sz w:val="10"/>
-                <w:szCs w:val="10"/>
-              </w:rPr>
-            </w:pPr>
-            <w:r>
-              <w:rPr>
-                <w:rFonts w:ascii="Consolas" w:eastAsia="Times New Roman" w:hAnsi="Consolas" w:cs="Segoe UI"/>
-                <w:color w:val="000000"/>
-                <w:sz w:val="10"/>
-                <w:szCs w:val="10"/>
-              </w:rPr>
-              <w:t> </w:t>
-            </w:r>
-            <w:r>
-              <w:rPr>
-                <w:rFonts w:ascii="Consolas" w:eastAsia="Times New Roman" w:hAnsi="Consolas" w:cs="Segoe UI"/>
-                <w:color w:val="E40101"/>
-                <w:sz w:val="10"/>
-                <w:szCs w:val="10"/>
-                <w:u w:val="single"/>
-              </w:rPr>
-              <w:t>exp</w:t>
-            </w:r>
-            <w:r>
-              <w:rPr>
-                <w:rFonts w:ascii="Consolas" w:eastAsia="Times New Roman" w:hAnsi="Consolas" w:cs="Segoe UI"/>
-                <w:color w:val="000000"/>
-                <w:sz w:val="10"/>
-                <w:szCs w:val="10"/>
-              </w:rPr>
-              <w:t>: </w:t>
-            </w:r>
-            <w:r>
-              <w:rPr>
-                <w:rFonts w:ascii="Consolas" w:eastAsia="Times New Roman" w:hAnsi="Consolas" w:cs="Segoe UI"/>
-                <w:color w:val="2486B5"/>
-                <w:sz w:val="10"/>
-                <w:szCs w:val="10"/>
-                <w:u w:val="single"/>
-              </w:rPr>
-              <w:t>1605166763</w:t>
-            </w:r>
-            <w:r>
-              <w:rPr>
-                <w:rFonts w:ascii="Consolas" w:eastAsia="Times New Roman" w:hAnsi="Consolas" w:cs="Segoe UI"/>
-                <w:color w:val="000000"/>
-                <w:sz w:val="10"/>
-                <w:szCs w:val="10"/>
-              </w:rPr>
-              <w:t>,</w:t>
-            </w:r>
-          </w:p>
-          <w:p>
-            <w:pPr>
-              <w:rPr>
-                <w:rFonts w:ascii="Consolas" w:eastAsia="Times New Roman" w:hAnsi="Consolas" w:cs="Segoe UI"/>
-                <w:color w:val="000000"/>
-                <w:sz w:val="10"/>
-                <w:szCs w:val="10"/>
-              </w:rPr>
-            </w:pPr>
-            <w:r>
-              <w:rPr>
-                <w:rFonts w:ascii="Consolas" w:eastAsia="Times New Roman" w:hAnsi="Consolas" w:cs="Segoe UI"/>
-                <w:color w:val="000000"/>
-                <w:sz w:val="10"/>
-                <w:szCs w:val="10"/>
-              </w:rPr>
-              <w:t> </w:t>
-            </w:r>
-            <w:r>
-              <w:rPr>
-                <w:rFonts w:ascii="Consolas" w:eastAsia="Times New Roman" w:hAnsi="Consolas" w:cs="Segoe UI"/>
-                <w:color w:val="E40101"/>
-                <w:sz w:val="10"/>
-                <w:szCs w:val="10"/>
-                <w:u w:val="single"/>
-              </w:rPr>
-              <w:t>iss</w:t>
-            </w:r>
-            <w:r>
-              <w:rPr>
-                <w:rFonts w:ascii="Consolas" w:eastAsia="Times New Roman" w:hAnsi="Consolas" w:cs="Segoe UI"/>
-                <w:color w:val="000000"/>
-                <w:sz w:val="10"/>
-                <w:szCs w:val="10"/>
-              </w:rPr>
-              <w:t>: </w:t>
-            </w:r>
-            <w:r>
-              <w:rPr>
-                <w:rFonts w:ascii="Consolas" w:eastAsia="Times New Roman" w:hAnsi="Consolas" w:cs="Segoe UI"/>
-                <w:color w:val="2486B5"/>
-                <w:sz w:val="10"/>
-                <w:szCs w:val="10"/>
-              </w:rPr>
-              <w:t>"NguyenThanhNhanDoThiThanhNgan"</w:t>
-            </w:r>
-            <w:r>
-              <w:rPr>
-                <w:rFonts w:ascii="Consolas" w:eastAsia="Times New Roman" w:hAnsi="Consolas" w:cs="Segoe UI"/>
-                <w:color w:val="000000"/>
-                <w:sz w:val="10"/>
-                <w:szCs w:val="10"/>
-              </w:rPr>
-              <w:t>,</w:t>
-            </w:r>
-          </w:p>
-          <w:p>
-            <w:pPr>
-              <w:rPr>
-                <w:rFonts w:ascii="Consolas" w:eastAsia="Times New Roman" w:hAnsi="Consolas" w:cs="Segoe UI"/>
-                <w:color w:val="000000"/>
-                <w:sz w:val="10"/>
-                <w:szCs w:val="10"/>
-              </w:rPr>
-            </w:pPr>
-            <w:r>
-              <w:rPr>
-                <w:rFonts w:ascii="Consolas" w:eastAsia="Times New Roman" w:hAnsi="Consolas" w:cs="Segoe UI"/>
-                <w:color w:val="000000"/>
-                <w:sz w:val="10"/>
-                <w:szCs w:val="10"/>
-              </w:rPr>
-              <w:t> </w:t>
-            </w:r>
-            <w:r>
-              <w:rPr>
-                <w:rFonts w:ascii="Consolas" w:eastAsia="Times New Roman" w:hAnsi="Consolas" w:cs="Segoe UI"/>
-                <w:color w:val="E40101"/>
-                <w:sz w:val="10"/>
-                <w:szCs w:val="10"/>
-                <w:u w:val="single"/>
-              </w:rPr>
-              <w:t>aud</w:t>
-            </w:r>
-            <w:r>
-              <w:rPr>
-                <w:rFonts w:ascii="Consolas" w:eastAsia="Times New Roman" w:hAnsi="Consolas" w:cs="Segoe UI"/>
-                <w:color w:val="000000"/>
-                <w:sz w:val="10"/>
-                <w:szCs w:val="10"/>
-              </w:rPr>
-              <w:t>: </w:t>
-            </w:r>
-            <w:r>
-              <w:rPr>
-                <w:rFonts w:ascii="Consolas" w:eastAsia="Times New Roman" w:hAnsi="Consolas" w:cs="Segoe UI"/>
-                <w:color w:val="2486B5"/>
-                <w:sz w:val="10"/>
-                <w:szCs w:val="10"/>
-              </w:rPr>
-              <w:t>"toeic247.com"</w:t>
-            </w:r>
-          </w:p>
-          <w:p>
-            <w:pPr>
-              <w:rPr>
-                <w:rFonts w:ascii="Consolas" w:eastAsia="Times New Roman" w:hAnsi="Consolas" w:cs="Segoe UI"/>
-                <w:color w:val="000000"/>
-                <w:sz w:val="10"/>
-                <w:szCs w:val="10"/>
-              </w:rPr>
-            </w:pPr>
-            <w:r>
-              <w:rPr>
-                <w:rFonts w:ascii="Consolas" w:eastAsia="Times New Roman" w:hAnsi="Consolas" w:cs="Segoe UI"/>
-                <w:color w:val="000000"/>
-                <w:sz w:val="10"/>
-                <w:szCs w:val="10"/>
-              </w:rPr>
-              <w:t>}.</w:t>
-            </w:r>
-          </w:p>
+              <w:t>Update profile user</w:t>
+            </w:r>
+          </w:p>
+        </w:tc>
+        <w:tc>
+          <w:tcPr>
+            <w:tcW w:w="2073" w:type="dxa"/>
+            <w:vAlign w:val="center"/>
+          </w:tcPr>
+          <w:p>
+            <w:pPr>
+              <w:jc w:val="center"/>
+              <w:rPr>
+                <w:rFonts w:ascii="Consolas" w:hAnsi="Consolas" w:cs="Helvetica"/>
+                <w:color w:val="000000" w:themeColor="text1"/>
+                <w:sz w:val="10"/>
+                <w:szCs w:val="10"/>
+                <w:shd w:val="clear" w:color="auto" w:fill="FFFFFF"/>
+              </w:rPr>
+            </w:pPr>
+            <w:r>
+              <w:rPr>
+                <w:rFonts w:ascii="Consolas" w:hAnsi="Consolas" w:cs="Helvetica"/>
+                <w:color w:val="000000" w:themeColor="text1"/>
+                <w:sz w:val="10"/>
+                <w:szCs w:val="10"/>
+                <w:shd w:val="clear" w:color="auto" w:fill="FFFFFF"/>
+              </w:rPr>
+              <w:t>https://localhost:5001/api/users/update/</w:t>
+            </w:r>
+          </w:p>
+        </w:tc>
+        <w:tc>
+          <w:tcPr>
+            <w:tcW w:w="6195" w:type="dxa"/>
+            <w:vAlign w:val="center"/>
+          </w:tcPr>
+          <w:p>
+            <w:pPr>
+              <w:jc w:val="center"/>
+              <w:rPr>
+                <w:noProof/>
+              </w:rPr>
+            </w:pPr>
+            <w:r>
+              <w:rPr>
+                <w:noProof/>
+              </w:rPr>
+              <w:drawing>
+                <wp:inline distT="0" distB="0" distL="0" distR="0" wp14:anchorId="79F72FE8" wp14:editId="38972A4E">
+                  <wp:extent cx="3665220" cy="2721176"/>
+                  <wp:effectExtent l="0" t="0" r="0" b="3175"/>
+                  <wp:docPr id="3" name="Picture 3"/>
+                  <wp:cNvGraphicFramePr>
+                    <a:graphicFrameLocks xmlns:a="http://schemas.openxmlformats.org/drawingml/2006/main" noChangeAspect="1"/>
+                  </wp:cNvGraphicFramePr>
+                  <a:graphic xmlns:a="http://schemas.openxmlformats.org/drawingml/2006/main">
+                    <a:graphicData uri="http://schemas.openxmlformats.org/drawingml/2006/picture">
+                      <pic:pic xmlns:pic="http://schemas.openxmlformats.org/drawingml/2006/picture">
+                        <pic:nvPicPr>
+                          <pic:cNvPr id="1" name=""/>
+                          <pic:cNvPicPr/>
+                        </pic:nvPicPr>
+                        <pic:blipFill>
+                          <a:blip r:embed="rId6"/>
+                          <a:stretch>
+                            <a:fillRect/>
+                          </a:stretch>
+                        </pic:blipFill>
+                        <pic:spPr>
+                          <a:xfrm>
+                            <a:off x="0" y="0"/>
+                            <a:ext cx="3676713" cy="2729709"/>
+                          </a:xfrm>
+                          <a:prstGeom prst="rect">
+                            <a:avLst/>
+                          </a:prstGeom>
+                        </pic:spPr>
+                      </pic:pic>
+                    </a:graphicData>
+                  </a:graphic>
+                </wp:inline>
+              </w:drawing>
+            </w:r>
+          </w:p>
+        </w:tc>
+        <w:tc>
+          <w:tcPr>
+            <w:tcW w:w="5322" w:type="dxa"/>
+            <w:vAlign w:val="center"/>
+          </w:tcPr>
           <w:p>
             <w:pPr>
               <w:shd w:val="clear" w:color="auto" w:fill="FFFFFE"/>
@@ -2908,7 +2248,7 @@
     </w:tbl>
     <w:p/>
     <w:sectPr>
-      <w:pgSz w:w="12240" w:h="15840"/>
+      <w:pgSz w:w="15840" w:h="12240" w:orient="landscape"/>
       <w:pgMar w:top="720" w:right="720" w:bottom="720" w:left="720" w:header="720" w:footer="720" w:gutter="0"/>
       <w:cols w:space="720"/>
       <w:docGrid w:linePitch="360"/>
@@ -3696,4 +3036,16 @@
     </a:ext>
   </a:extLst>
 </a:theme>
+</file>
+
+<file path=customXml/item1.xml><?xml version="1.0" encoding="utf-8"?>
+<b:Sources xmlns:b="http://schemas.openxmlformats.org/officeDocument/2006/bibliography" xmlns="http://schemas.openxmlformats.org/officeDocument/2006/bibliography" SelectedStyle="\APASixthEditionOfficeOnline.xsl" StyleName="APA" Version="6"/>
+</file>
+
+<file path=customXml/itemProps1.xml><?xml version="1.0" encoding="utf-8"?>
+<ds:datastoreItem xmlns:ds="http://schemas.openxmlformats.org/officeDocument/2006/customXml" ds:itemID="{F536099E-A5C3-4E4F-AA11-4F358B39735B}">
+  <ds:schemaRefs>
+    <ds:schemaRef ds:uri="http://schemas.openxmlformats.org/officeDocument/2006/bibliography"/>
+  </ds:schemaRefs>
+</ds:datastoreItem>
 </file>
</xml_diff>